<commit_message>
BAB II dan perbaikan penulisan
</commit_message>
<xml_diff>
--- a/BAB I.docx
+++ b/BAB I.docx
@@ -4,6 +4,7 @@
   <w:body>
     <w:p>
       <w:pPr>
+        <w:spacing w:after="100" w:afterAutospacing="1"/>
         <w:jc w:val="center"/>
         <w:rPr>
           <w:b/>
@@ -22,6 +23,7 @@
     </w:p>
     <w:p>
       <w:pPr>
+        <w:spacing w:after="100" w:afterAutospacing="1"/>
         <w:jc w:val="center"/>
         <w:rPr>
           <w:b/>
@@ -45,6 +47,8 @@
           <w:ilvl w:val="1"/>
           <w:numId w:val="2"/>
         </w:numPr>
+        <w:spacing w:after="100" w:afterAutospacing="1"/>
+        <w:ind w:left="0"/>
         <w:rPr>
           <w:b/>
           <w:lang w:val="en"/>
@@ -78,7 +82,9 @@
     </w:p>
     <w:p>
       <w:pPr>
+        <w:spacing w:after="100" w:afterAutospacing="1" w:line="480" w:lineRule="auto"/>
         <w:ind w:firstLine="720"/>
+        <w:jc w:val="both"/>
         <w:rPr>
           <w:lang w:val="en"/>
         </w:rPr>
@@ -672,7 +678,9 @@
     </w:p>
     <w:p>
       <w:pPr>
+        <w:spacing w:after="100" w:afterAutospacing="1" w:line="480" w:lineRule="auto"/>
         <w:ind w:firstLine="720"/>
+        <w:jc w:val="both"/>
         <w:rPr>
           <w:lang w:val="en"/>
         </w:rPr>
@@ -1198,7 +1206,9 @@
     </w:p>
     <w:p>
       <w:pPr>
+        <w:spacing w:after="100" w:afterAutospacing="1" w:line="480" w:lineRule="auto"/>
         <w:ind w:firstLine="720"/>
+        <w:jc w:val="both"/>
         <w:rPr>
           <w:lang w:val="en"/>
         </w:rPr>
@@ -1520,7 +1530,9 @@
     </w:p>
     <w:p>
       <w:pPr>
+        <w:spacing w:after="100" w:afterAutospacing="1" w:line="480" w:lineRule="auto"/>
         <w:ind w:firstLine="720"/>
+        <w:jc w:val="both"/>
         <w:rPr>
           <w:lang w:val="en"/>
         </w:rPr>
@@ -1740,6 +1752,7 @@
         <w:rPr>
           <w:lang w:val="en"/>
         </w:rPr>
+        <w:lastRenderedPageBreak/>
         <w:t>pekerjaan</w:t>
       </w:r>
       <w:proofErr w:type="spellEnd"/>
@@ -1990,7 +2003,9 @@
     </w:p>
     <w:p>
       <w:pPr>
+        <w:spacing w:after="100" w:afterAutospacing="1" w:line="480" w:lineRule="auto"/>
         <w:ind w:firstLine="720"/>
+        <w:jc w:val="both"/>
       </w:pPr>
       <w:proofErr w:type="spellStart"/>
       <w:r>
@@ -2302,9 +2317,8 @@
       <w:r>
         <w:t>.</w:t>
       </w:r>
-      <w:r>
-        <w:br w:type="page"/>
-      </w:r>
+      <w:bookmarkStart w:id="0" w:name="_GoBack"/>
+      <w:bookmarkEnd w:id="0"/>
     </w:p>
     <w:p>
       <w:pPr>
@@ -2313,6 +2327,8 @@
           <w:ilvl w:val="1"/>
           <w:numId w:val="2"/>
         </w:numPr>
+        <w:spacing w:after="100" w:afterAutospacing="1"/>
+        <w:ind w:left="0"/>
         <w:rPr>
           <w:b/>
         </w:rPr>
@@ -2322,7 +2338,6 @@
         <w:rPr>
           <w:b/>
         </w:rPr>
-        <w:lastRenderedPageBreak/>
         <w:t>Alasan</w:t>
       </w:r>
       <w:proofErr w:type="spellEnd"/>
@@ -2357,7 +2372,9 @@
     </w:p>
     <w:p>
       <w:pPr>
+        <w:spacing w:after="100" w:afterAutospacing="1" w:line="480" w:lineRule="auto"/>
         <w:ind w:firstLine="720"/>
+        <w:jc w:val="both"/>
       </w:pPr>
       <w:proofErr w:type="spellStart"/>
       <w:r>
@@ -2671,6 +2688,8 @@
           <w:ilvl w:val="1"/>
           <w:numId w:val="2"/>
         </w:numPr>
+        <w:spacing w:after="100" w:afterAutospacing="1"/>
+        <w:ind w:left="0"/>
         <w:rPr>
           <w:b/>
         </w:rPr>
@@ -2700,7 +2719,9 @@
     </w:p>
     <w:p>
       <w:pPr>
+        <w:spacing w:after="100" w:afterAutospacing="1" w:line="480" w:lineRule="auto"/>
         <w:ind w:firstLine="720"/>
+        <w:jc w:val="both"/>
       </w:pPr>
       <w:r>
         <w:t xml:space="preserve">Batasan </w:t>
@@ -2814,9 +2835,13 @@
           <w:ilvl w:val="0"/>
           <w:numId w:val="3"/>
         </w:numPr>
-      </w:pPr>
-      <w:proofErr w:type="spellStart"/>
-      <w:r>
+        <w:spacing w:after="100" w:afterAutospacing="1" w:line="480" w:lineRule="auto"/>
+        <w:ind w:left="0"/>
+        <w:jc w:val="both"/>
+      </w:pPr>
+      <w:proofErr w:type="spellStart"/>
+      <w:r>
+        <w:lastRenderedPageBreak/>
         <w:t>Penginputan</w:t>
       </w:r>
       <w:proofErr w:type="spellEnd"/>
@@ -2879,6 +2904,9 @@
           <w:ilvl w:val="0"/>
           <w:numId w:val="3"/>
         </w:numPr>
+        <w:spacing w:after="100" w:afterAutospacing="1" w:line="480" w:lineRule="auto"/>
+        <w:ind w:left="0"/>
+        <w:jc w:val="both"/>
       </w:pPr>
       <w:proofErr w:type="spellStart"/>
       <w:r>
@@ -3039,7 +3067,8 @@
     <w:p>
       <w:pPr>
         <w:pStyle w:val="ListParagraph"/>
-        <w:ind w:left="360"/>
+        <w:spacing w:after="100" w:afterAutospacing="1"/>
+        <w:ind w:left="0"/>
         <w:rPr>
           <w:b/>
         </w:rPr>
@@ -3052,6 +3081,8 @@
           <w:ilvl w:val="1"/>
           <w:numId w:val="2"/>
         </w:numPr>
+        <w:spacing w:after="100" w:afterAutospacing="1"/>
+        <w:ind w:left="0"/>
         <w:rPr>
           <w:b/>
         </w:rPr>
@@ -3081,7 +3112,8 @@
     </w:p>
     <w:p>
       <w:pPr>
-        <w:ind w:firstLine="360"/>
+        <w:spacing w:after="100" w:afterAutospacing="1" w:line="480" w:lineRule="auto"/>
+        <w:jc w:val="both"/>
       </w:pPr>
       <w:proofErr w:type="spellStart"/>
       <w:r>
@@ -3109,6 +3141,9 @@
           <w:ilvl w:val="0"/>
           <w:numId w:val="4"/>
         </w:numPr>
+        <w:spacing w:after="100" w:afterAutospacing="1" w:line="480" w:lineRule="auto"/>
+        <w:ind w:left="0"/>
+        <w:jc w:val="both"/>
       </w:pPr>
       <w:proofErr w:type="spellStart"/>
       <w:r>
@@ -3172,7 +3207,15 @@
       </w:r>
       <w:proofErr w:type="spellEnd"/>
       <w:r>
-        <w:t xml:space="preserve"> dari </w:t>
+        <w:t xml:space="preserve"> </w:t>
+      </w:r>
+      <w:proofErr w:type="spellStart"/>
+      <w:r>
+        <w:t>dari</w:t>
+      </w:r>
+      <w:proofErr w:type="spellEnd"/>
+      <w:r>
+        <w:t xml:space="preserve"> </w:t>
       </w:r>
       <w:proofErr w:type="spellStart"/>
       <w:r>
@@ -3222,6 +3265,9 @@
           <w:ilvl w:val="0"/>
           <w:numId w:val="4"/>
         </w:numPr>
+        <w:spacing w:after="100" w:afterAutospacing="1" w:line="480" w:lineRule="auto"/>
+        <w:ind w:left="0"/>
+        <w:jc w:val="both"/>
       </w:pPr>
       <w:proofErr w:type="spellStart"/>
       <w:r>
@@ -3370,7 +3416,8 @@
     </w:p>
     <w:p>
       <w:pPr>
-        <w:ind w:left="360"/>
+        <w:spacing w:after="100" w:afterAutospacing="1" w:line="480" w:lineRule="auto"/>
+        <w:jc w:val="both"/>
       </w:pPr>
       <w:proofErr w:type="spellStart"/>
       <w:r>
@@ -3398,6 +3445,9 @@
           <w:ilvl w:val="0"/>
           <w:numId w:val="5"/>
         </w:numPr>
+        <w:spacing w:after="100" w:afterAutospacing="1" w:line="480" w:lineRule="auto"/>
+        <w:ind w:left="0"/>
+        <w:jc w:val="both"/>
       </w:pPr>
       <w:proofErr w:type="spellStart"/>
       <w:r>
@@ -3562,13 +3612,9 @@
     </w:p>
     <w:p>
       <w:pPr>
-        <w:rPr>
-          <w:lang w:eastAsia="en-ID"/>
-        </w:rPr>
-      </w:pPr>
-      <w:r>
-        <w:br w:type="page"/>
-      </w:r>
+        <w:spacing w:after="100" w:afterAutospacing="1" w:line="480" w:lineRule="auto"/>
+        <w:jc w:val="both"/>
+      </w:pPr>
     </w:p>
     <w:p>
       <w:pPr>
@@ -3577,6 +3623,8 @@
           <w:ilvl w:val="1"/>
           <w:numId w:val="2"/>
         </w:numPr>
+        <w:spacing w:after="100" w:afterAutospacing="1"/>
+        <w:ind w:left="0"/>
         <w:rPr>
           <w:b/>
         </w:rPr>
@@ -3586,7 +3634,6 @@
         <w:rPr>
           <w:b/>
         </w:rPr>
-        <w:lastRenderedPageBreak/>
         <w:t>Sistematika</w:t>
       </w:r>
       <w:proofErr w:type="spellEnd"/>
@@ -3607,7 +3654,9 @@
     </w:p>
     <w:p>
       <w:pPr>
+        <w:spacing w:after="100" w:afterAutospacing="1" w:line="480" w:lineRule="auto"/>
         <w:ind w:firstLine="720"/>
+        <w:jc w:val="both"/>
       </w:pPr>
       <w:proofErr w:type="spellStart"/>
       <w:r>
@@ -3710,9 +3759,12 @@
           <w:ilvl w:val="3"/>
           <w:numId w:val="1"/>
         </w:numPr>
-        <w:ind w:left="709"/>
-      </w:pPr>
-      <w:r>
+        <w:spacing w:after="100" w:afterAutospacing="1" w:line="480" w:lineRule="auto"/>
+        <w:ind w:left="0"/>
+        <w:jc w:val="both"/>
+      </w:pPr>
+      <w:r>
+        <w:lastRenderedPageBreak/>
         <w:t xml:space="preserve">BAB </w:t>
       </w:r>
       <w:proofErr w:type="gramStart"/>
@@ -3726,7 +3778,9 @@
     </w:p>
     <w:p>
       <w:pPr>
-        <w:ind w:left="349" w:firstLine="720"/>
+        <w:spacing w:after="100" w:afterAutospacing="1" w:line="480" w:lineRule="auto"/>
+        <w:ind w:firstLine="720"/>
+        <w:jc w:val="both"/>
       </w:pPr>
       <w:proofErr w:type="spellStart"/>
       <w:r>
@@ -3896,7 +3950,9 @@
           <w:ilvl w:val="3"/>
           <w:numId w:val="1"/>
         </w:numPr>
-        <w:ind w:left="709"/>
+        <w:spacing w:after="100" w:afterAutospacing="1" w:line="480" w:lineRule="auto"/>
+        <w:ind w:left="0"/>
+        <w:jc w:val="both"/>
       </w:pPr>
       <w:r>
         <w:t xml:space="preserve">BAB </w:t>
@@ -3912,7 +3968,9 @@
     </w:p>
     <w:p>
       <w:pPr>
-        <w:ind w:left="284" w:firstLine="720"/>
+        <w:spacing w:after="100" w:afterAutospacing="1" w:line="480" w:lineRule="auto"/>
+        <w:ind w:firstLine="720"/>
+        <w:jc w:val="both"/>
       </w:pPr>
       <w:proofErr w:type="spellStart"/>
       <w:r>
@@ -4162,23 +4220,25 @@
           <w:ilvl w:val="3"/>
           <w:numId w:val="1"/>
         </w:numPr>
-        <w:ind w:left="709"/>
-      </w:pPr>
-      <w:r>
-        <w:t xml:space="preserve">BAB </w:t>
-      </w:r>
-      <w:proofErr w:type="gramStart"/>
-      <w:r>
-        <w:t>II :</w:t>
-      </w:r>
-      <w:proofErr w:type="gramEnd"/>
-      <w:r>
-        <w:t xml:space="preserve"> ANALISIS DA PEMECAHAN MASALAH</w:t>
+        <w:spacing w:after="100" w:afterAutospacing="1" w:line="480" w:lineRule="auto"/>
+        <w:ind w:left="0"/>
+        <w:jc w:val="both"/>
+      </w:pPr>
+      <w:r>
+        <w:t>BAB II : ANALISIS DA</w:t>
+      </w:r>
+      <w:r>
+        <w:t>N</w:t>
+      </w:r>
+      <w:r>
+        <w:t xml:space="preserve"> PEMECAHAN MASALAH</w:t>
       </w:r>
     </w:p>
     <w:p>
       <w:pPr>
-        <w:ind w:left="284" w:firstLine="720"/>
+        <w:spacing w:after="100" w:afterAutospacing="1" w:line="480" w:lineRule="auto"/>
+        <w:ind w:firstLine="720"/>
+        <w:jc w:val="both"/>
       </w:pPr>
       <w:r>
         <w:t xml:space="preserve">Pada </w:t>
@@ -4536,7 +4596,9 @@
     </w:p>
     <w:p>
       <w:pPr>
-        <w:ind w:left="284" w:firstLine="720"/>
+        <w:spacing w:after="100" w:afterAutospacing="1" w:line="480" w:lineRule="auto"/>
+        <w:ind w:firstLine="720"/>
+        <w:jc w:val="both"/>
       </w:pPr>
       <w:proofErr w:type="spellStart"/>
       <w:r>
@@ -4702,13 +4764,17 @@
     <w:p>
       <w:pPr>
         <w:pStyle w:val="ListParagraph"/>
-        <w:ind w:left="709"/>
+        <w:spacing w:after="100" w:afterAutospacing="1"/>
+        <w:ind w:left="0"/>
+        <w:jc w:val="both"/>
       </w:pPr>
     </w:p>
     <w:p>
       <w:pPr>
         <w:pStyle w:val="ListParagraph"/>
-        <w:ind w:left="709"/>
+        <w:spacing w:after="100" w:afterAutospacing="1"/>
+        <w:ind w:left="0"/>
+        <w:jc w:val="both"/>
       </w:pPr>
     </w:p>
     <w:p>
@@ -4718,7 +4784,9 @@
           <w:ilvl w:val="3"/>
           <w:numId w:val="1"/>
         </w:numPr>
-        <w:ind w:left="709"/>
+        <w:spacing w:after="100" w:afterAutospacing="1" w:line="480" w:lineRule="auto"/>
+        <w:ind w:left="0"/>
+        <w:jc w:val="both"/>
       </w:pPr>
       <w:r>
         <w:t xml:space="preserve">BAB </w:t>
@@ -4734,7 +4802,9 @@
     </w:p>
     <w:p>
       <w:pPr>
-        <w:ind w:left="284" w:firstLine="709"/>
+        <w:spacing w:after="100" w:afterAutospacing="1" w:line="480" w:lineRule="auto"/>
+        <w:ind w:firstLine="709"/>
+        <w:jc w:val="both"/>
       </w:pPr>
       <w:proofErr w:type="spellStart"/>
       <w:r>
@@ -4852,8 +4922,6 @@
       <w:r>
         <w:t>penelitian</w:t>
       </w:r>
-      <w:bookmarkStart w:id="0" w:name="_GoBack"/>
-      <w:bookmarkEnd w:id="0"/>
       <w:proofErr w:type="spellEnd"/>
     </w:p>
     <w:sectPr>

</xml_diff>